<commit_message>
Chinh sua database va them file docx
</commit_message>
<xml_diff>
--- a/DB_ADD.docx
+++ b/DB_ADD.docx
@@ -217,21 +217,7 @@
           <w:sz w:val="28"/>
           <w:szCs w:val="28"/>
         </w:rPr>
-        <w:t xml:space="preserve">- 2: Admin_Out </w:t>
-      </w:r>
-      <w:r>
-        <w:rPr>
-          <w:sz w:val="28"/>
-          <w:szCs w:val="28"/>
-        </w:rPr>
-        <w:t>–</w:t>
-      </w:r>
-      <w:r>
-        <w:rPr>
-          <w:sz w:val="28"/>
-          <w:szCs w:val="28"/>
-        </w:rPr>
-        <w:t xml:space="preserve"> Quyền chỉnh sửa hóa đơn xuất</w:t>
+        <w:t>- 2: Admin_Out – Quyền chỉnh sửa hóa đơn xuất</w:t>
       </w:r>
     </w:p>
     <w:p>
@@ -246,21 +232,7 @@
           <w:sz w:val="28"/>
           <w:szCs w:val="28"/>
         </w:rPr>
-        <w:t xml:space="preserve">- 3: Admin_In </w:t>
-      </w:r>
-      <w:r>
-        <w:rPr>
-          <w:sz w:val="28"/>
-          <w:szCs w:val="28"/>
-        </w:rPr>
-        <w:t>–</w:t>
-      </w:r>
-      <w:r>
-        <w:rPr>
-          <w:sz w:val="28"/>
-          <w:szCs w:val="28"/>
-        </w:rPr>
-        <w:t xml:space="preserve"> Quyền chỉnh sửa hóa đơn nhập</w:t>
+        <w:t>- 3: Admin_In – Quyền chỉnh sửa hóa đơn nhập</w:t>
       </w:r>
     </w:p>
     <w:p>
@@ -1416,6 +1388,9 @@
             <w:r>
               <w:t>Rau củ</w:t>
             </w:r>
+            <w:r>
+              <w:t xml:space="preserve"> quả</w:t>
+            </w:r>
           </w:p>
         </w:tc>
       </w:tr>
@@ -1493,6 +1468,2015 @@
           <w:szCs w:val="28"/>
         </w:rPr>
         <w:br w:type="textWrapping" w:clear="all"/>
+      </w:r>
+      <w:r>
+        <w:rPr>
+          <w:sz w:val="28"/>
+          <w:szCs w:val="28"/>
+        </w:rPr>
+        <w:t>6.LIST_PRODUCT:</w:t>
+      </w:r>
+    </w:p>
+    <w:p>
+      <w:pPr>
+        <w:rPr>
+          <w:sz w:val="28"/>
+          <w:szCs w:val="28"/>
+        </w:rPr>
+      </w:pPr>
+    </w:p>
+    <w:tbl>
+      <w:tblPr>
+        <w:tblW w:w="9702" w:type="dxa"/>
+        <w:tblCellSpacing w:w="15" w:type="dxa"/>
+        <w:tblBorders>
+          <w:insideH w:val="single" w:sz="4" w:space="0" w:color="auto"/>
+          <w:insideV w:val="single" w:sz="4" w:space="0" w:color="auto"/>
+        </w:tblBorders>
+        <w:tblCellMar>
+          <w:top w:w="15" w:type="dxa"/>
+          <w:left w:w="15" w:type="dxa"/>
+          <w:bottom w:w="15" w:type="dxa"/>
+          <w:right w:w="15" w:type="dxa"/>
+        </w:tblCellMar>
+        <w:tblLook w:val="04A0" w:firstRow="1" w:lastRow="0" w:firstColumn="1" w:lastColumn="0" w:noHBand="0" w:noVBand="1"/>
+      </w:tblPr>
+      <w:tblGrid>
+        <w:gridCol w:w="409"/>
+        <w:gridCol w:w="1690"/>
+        <w:gridCol w:w="563"/>
+        <w:gridCol w:w="251"/>
+        <w:gridCol w:w="4091"/>
+        <w:gridCol w:w="2011"/>
+        <w:gridCol w:w="687"/>
+      </w:tblGrid>
+      <w:tr>
+        <w:trPr>
+          <w:trHeight w:val="456"/>
+          <w:tblCellSpacing w:w="15" w:type="dxa"/>
+        </w:trPr>
+        <w:tc>
+          <w:tcPr>
+            <w:tcW w:w="0" w:type="auto"/>
+            <w:vAlign w:val="center"/>
+            <w:hideMark/>
+          </w:tcPr>
+          <w:p>
+            <w:r>
+              <w:t>1</w:t>
+            </w:r>
+          </w:p>
+        </w:tc>
+        <w:tc>
+          <w:tcPr>
+            <w:tcW w:w="0" w:type="auto"/>
+            <w:vAlign w:val="center"/>
+            <w:hideMark/>
+          </w:tcPr>
+          <w:p>
+            <w:r>
+              <w:t>Cà chua</w:t>
+            </w:r>
+          </w:p>
+        </w:tc>
+        <w:tc>
+          <w:tcPr>
+            <w:tcW w:w="0" w:type="auto"/>
+            <w:vAlign w:val="center"/>
+            <w:hideMark/>
+          </w:tcPr>
+          <w:p>
+            <w:r>
+              <w:t>30</w:t>
+            </w:r>
+          </w:p>
+        </w:tc>
+        <w:tc>
+          <w:tcPr>
+            <w:tcW w:w="0" w:type="auto"/>
+            <w:vAlign w:val="center"/>
+            <w:hideMark/>
+          </w:tcPr>
+          <w:p>
+            <w:r>
+              <w:t>2</w:t>
+            </w:r>
+          </w:p>
+        </w:tc>
+        <w:tc>
+          <w:tcPr>
+            <w:tcW w:w="0" w:type="auto"/>
+            <w:vAlign w:val="center"/>
+            <w:hideMark/>
+          </w:tcPr>
+          <w:p>
+            <w:r>
+              <w:t>Bo sung mo ta cho san pham</w:t>
+            </w:r>
+            <w:r>
+              <w:t xml:space="preserve"> 1</w:t>
+            </w:r>
+          </w:p>
+        </w:tc>
+        <w:tc>
+          <w:tcPr>
+            <w:tcW w:w="0" w:type="auto"/>
+            <w:vAlign w:val="center"/>
+            <w:hideMark/>
+          </w:tcPr>
+          <w:p>
+            <w:r>
+              <w:t>cachua.png</w:t>
+            </w:r>
+          </w:p>
+        </w:tc>
+        <w:tc>
+          <w:tcPr>
+            <w:tcW w:w="0" w:type="auto"/>
+            <w:vAlign w:val="center"/>
+            <w:hideMark/>
+          </w:tcPr>
+          <w:p>
+            <w:r>
+              <w:t>Cân</w:t>
+            </w:r>
+          </w:p>
+        </w:tc>
+      </w:tr>
+      <w:tr>
+        <w:trPr>
+          <w:trHeight w:val="456"/>
+          <w:tblCellSpacing w:w="15" w:type="dxa"/>
+        </w:trPr>
+        <w:tc>
+          <w:tcPr>
+            <w:tcW w:w="0" w:type="auto"/>
+            <w:vAlign w:val="center"/>
+            <w:hideMark/>
+          </w:tcPr>
+          <w:p>
+            <w:r>
+              <w:t>2</w:t>
+            </w:r>
+          </w:p>
+        </w:tc>
+        <w:tc>
+          <w:tcPr>
+            <w:tcW w:w="0" w:type="auto"/>
+            <w:vAlign w:val="center"/>
+            <w:hideMark/>
+          </w:tcPr>
+          <w:p>
+            <w:r>
+              <w:t>Khoai tây</w:t>
+            </w:r>
+          </w:p>
+        </w:tc>
+        <w:tc>
+          <w:tcPr>
+            <w:tcW w:w="0" w:type="auto"/>
+            <w:vAlign w:val="center"/>
+            <w:hideMark/>
+          </w:tcPr>
+          <w:p>
+            <w:r>
+              <w:t>20</w:t>
+            </w:r>
+          </w:p>
+        </w:tc>
+        <w:tc>
+          <w:tcPr>
+            <w:tcW w:w="0" w:type="auto"/>
+            <w:vAlign w:val="center"/>
+            <w:hideMark/>
+          </w:tcPr>
+          <w:p>
+            <w:r>
+              <w:t>2</w:t>
+            </w:r>
+          </w:p>
+        </w:tc>
+        <w:tc>
+          <w:tcPr>
+            <w:tcW w:w="0" w:type="auto"/>
+            <w:vAlign w:val="center"/>
+            <w:hideMark/>
+          </w:tcPr>
+          <w:p>
+            <w:r>
+              <w:t>Bo sung mo ta cho san pham 2</w:t>
+            </w:r>
+          </w:p>
+        </w:tc>
+        <w:tc>
+          <w:tcPr>
+            <w:tcW w:w="0" w:type="auto"/>
+            <w:vAlign w:val="center"/>
+            <w:hideMark/>
+          </w:tcPr>
+          <w:p>
+            <w:r>
+              <w:t>khoaitay.png</w:t>
+            </w:r>
+          </w:p>
+        </w:tc>
+        <w:tc>
+          <w:tcPr>
+            <w:tcW w:w="0" w:type="auto"/>
+            <w:vAlign w:val="center"/>
+            <w:hideMark/>
+          </w:tcPr>
+          <w:p>
+            <w:r>
+              <w:t>Cân</w:t>
+            </w:r>
+          </w:p>
+        </w:tc>
+      </w:tr>
+      <w:tr>
+        <w:trPr>
+          <w:trHeight w:val="456"/>
+          <w:tblCellSpacing w:w="15" w:type="dxa"/>
+        </w:trPr>
+        <w:tc>
+          <w:tcPr>
+            <w:tcW w:w="0" w:type="auto"/>
+            <w:vAlign w:val="center"/>
+            <w:hideMark/>
+          </w:tcPr>
+          <w:p>
+            <w:r>
+              <w:t>3</w:t>
+            </w:r>
+          </w:p>
+        </w:tc>
+        <w:tc>
+          <w:tcPr>
+            <w:tcW w:w="0" w:type="auto"/>
+            <w:vAlign w:val="center"/>
+            <w:hideMark/>
+          </w:tcPr>
+          <w:p>
+            <w:r>
+              <w:t>Súp lơ</w:t>
+            </w:r>
+          </w:p>
+        </w:tc>
+        <w:tc>
+          <w:tcPr>
+            <w:tcW w:w="0" w:type="auto"/>
+            <w:vAlign w:val="center"/>
+            <w:hideMark/>
+          </w:tcPr>
+          <w:p>
+            <w:r>
+              <w:t>20</w:t>
+            </w:r>
+          </w:p>
+        </w:tc>
+        <w:tc>
+          <w:tcPr>
+            <w:tcW w:w="0" w:type="auto"/>
+            <w:vAlign w:val="center"/>
+            <w:hideMark/>
+          </w:tcPr>
+          <w:p>
+            <w:r>
+              <w:t>2</w:t>
+            </w:r>
+          </w:p>
+        </w:tc>
+        <w:tc>
+          <w:tcPr>
+            <w:tcW w:w="0" w:type="auto"/>
+            <w:vAlign w:val="center"/>
+            <w:hideMark/>
+          </w:tcPr>
+          <w:p>
+            <w:r>
+              <w:t>Bo sung mo ta cho san pham 3</w:t>
+            </w:r>
+          </w:p>
+        </w:tc>
+        <w:tc>
+          <w:tcPr>
+            <w:tcW w:w="0" w:type="auto"/>
+            <w:vAlign w:val="center"/>
+            <w:hideMark/>
+          </w:tcPr>
+          <w:p>
+            <w:r>
+              <w:t>suplo.png</w:t>
+            </w:r>
+          </w:p>
+        </w:tc>
+        <w:tc>
+          <w:tcPr>
+            <w:tcW w:w="0" w:type="auto"/>
+            <w:vAlign w:val="center"/>
+            <w:hideMark/>
+          </w:tcPr>
+          <w:p>
+            <w:r>
+              <w:t>Cân</w:t>
+            </w:r>
+          </w:p>
+        </w:tc>
+      </w:tr>
+      <w:tr>
+        <w:trPr>
+          <w:trHeight w:val="456"/>
+          <w:tblCellSpacing w:w="15" w:type="dxa"/>
+        </w:trPr>
+        <w:tc>
+          <w:tcPr>
+            <w:tcW w:w="0" w:type="auto"/>
+            <w:vAlign w:val="center"/>
+            <w:hideMark/>
+          </w:tcPr>
+          <w:p>
+            <w:r>
+              <w:lastRenderedPageBreak/>
+              <w:t>4</w:t>
+            </w:r>
+          </w:p>
+        </w:tc>
+        <w:tc>
+          <w:tcPr>
+            <w:tcW w:w="0" w:type="auto"/>
+            <w:vAlign w:val="center"/>
+            <w:hideMark/>
+          </w:tcPr>
+          <w:p>
+            <w:r>
+              <w:t>Táo</w:t>
+            </w:r>
+          </w:p>
+        </w:tc>
+        <w:tc>
+          <w:tcPr>
+            <w:tcW w:w="0" w:type="auto"/>
+            <w:vAlign w:val="center"/>
+            <w:hideMark/>
+          </w:tcPr>
+          <w:p>
+            <w:r>
+              <w:t>15</w:t>
+            </w:r>
+          </w:p>
+        </w:tc>
+        <w:tc>
+          <w:tcPr>
+            <w:tcW w:w="0" w:type="auto"/>
+            <w:vAlign w:val="center"/>
+            <w:hideMark/>
+          </w:tcPr>
+          <w:p>
+            <w:r>
+              <w:t>1</w:t>
+            </w:r>
+          </w:p>
+        </w:tc>
+        <w:tc>
+          <w:tcPr>
+            <w:tcW w:w="0" w:type="auto"/>
+            <w:vAlign w:val="center"/>
+            <w:hideMark/>
+          </w:tcPr>
+          <w:p>
+            <w:r>
+              <w:t>Bo sung mo ta cho san pham</w:t>
+            </w:r>
+            <w:r>
+              <w:t xml:space="preserve"> 4</w:t>
+            </w:r>
+          </w:p>
+        </w:tc>
+        <w:tc>
+          <w:tcPr>
+            <w:tcW w:w="0" w:type="auto"/>
+            <w:vAlign w:val="center"/>
+            <w:hideMark/>
+          </w:tcPr>
+          <w:p>
+            <w:r>
+              <w:t>tao.png</w:t>
+            </w:r>
+          </w:p>
+        </w:tc>
+        <w:tc>
+          <w:tcPr>
+            <w:tcW w:w="0" w:type="auto"/>
+            <w:vAlign w:val="center"/>
+            <w:hideMark/>
+          </w:tcPr>
+          <w:p>
+            <w:r>
+              <w:t>Cân</w:t>
+            </w:r>
+          </w:p>
+        </w:tc>
+      </w:tr>
+      <w:tr>
+        <w:trPr>
+          <w:trHeight w:val="456"/>
+          <w:tblCellSpacing w:w="15" w:type="dxa"/>
+        </w:trPr>
+        <w:tc>
+          <w:tcPr>
+            <w:tcW w:w="0" w:type="auto"/>
+            <w:vAlign w:val="center"/>
+            <w:hideMark/>
+          </w:tcPr>
+          <w:p>
+            <w:r>
+              <w:t>5</w:t>
+            </w:r>
+          </w:p>
+        </w:tc>
+        <w:tc>
+          <w:tcPr>
+            <w:tcW w:w="0" w:type="auto"/>
+            <w:vAlign w:val="center"/>
+            <w:hideMark/>
+          </w:tcPr>
+          <w:p>
+            <w:r>
+              <w:t>Chuối</w:t>
+            </w:r>
+          </w:p>
+        </w:tc>
+        <w:tc>
+          <w:tcPr>
+            <w:tcW w:w="0" w:type="auto"/>
+            <w:vAlign w:val="center"/>
+            <w:hideMark/>
+          </w:tcPr>
+          <w:p>
+            <w:r>
+              <w:t>30</w:t>
+            </w:r>
+          </w:p>
+        </w:tc>
+        <w:tc>
+          <w:tcPr>
+            <w:tcW w:w="0" w:type="auto"/>
+            <w:vAlign w:val="center"/>
+            <w:hideMark/>
+          </w:tcPr>
+          <w:p>
+            <w:r>
+              <w:t>1</w:t>
+            </w:r>
+          </w:p>
+        </w:tc>
+        <w:tc>
+          <w:tcPr>
+            <w:tcW w:w="0" w:type="auto"/>
+            <w:vAlign w:val="center"/>
+            <w:hideMark/>
+          </w:tcPr>
+          <w:p>
+            <w:r>
+              <w:t>Bo sung mo ta cho san pham 5</w:t>
+            </w:r>
+          </w:p>
+        </w:tc>
+        <w:tc>
+          <w:tcPr>
+            <w:tcW w:w="0" w:type="auto"/>
+            <w:vAlign w:val="center"/>
+            <w:hideMark/>
+          </w:tcPr>
+          <w:p>
+            <w:r>
+              <w:t>chuoi.png</w:t>
+            </w:r>
+          </w:p>
+        </w:tc>
+        <w:tc>
+          <w:tcPr>
+            <w:tcW w:w="0" w:type="auto"/>
+            <w:vAlign w:val="center"/>
+            <w:hideMark/>
+          </w:tcPr>
+          <w:p>
+            <w:r>
+              <w:t>Nải</w:t>
+            </w:r>
+          </w:p>
+        </w:tc>
+      </w:tr>
+      <w:tr>
+        <w:trPr>
+          <w:trHeight w:val="456"/>
+          <w:tblCellSpacing w:w="15" w:type="dxa"/>
+        </w:trPr>
+        <w:tc>
+          <w:tcPr>
+            <w:tcW w:w="0" w:type="auto"/>
+            <w:vAlign w:val="center"/>
+            <w:hideMark/>
+          </w:tcPr>
+          <w:p>
+            <w:r>
+              <w:t>6</w:t>
+            </w:r>
+          </w:p>
+        </w:tc>
+        <w:tc>
+          <w:tcPr>
+            <w:tcW w:w="0" w:type="auto"/>
+            <w:vAlign w:val="center"/>
+            <w:hideMark/>
+          </w:tcPr>
+          <w:p>
+            <w:r>
+              <w:t>Dưa hấu</w:t>
+            </w:r>
+          </w:p>
+        </w:tc>
+        <w:tc>
+          <w:tcPr>
+            <w:tcW w:w="0" w:type="auto"/>
+            <w:vAlign w:val="center"/>
+            <w:hideMark/>
+          </w:tcPr>
+          <w:p>
+            <w:r>
+              <w:t>30</w:t>
+            </w:r>
+          </w:p>
+        </w:tc>
+        <w:tc>
+          <w:tcPr>
+            <w:tcW w:w="0" w:type="auto"/>
+            <w:vAlign w:val="center"/>
+            <w:hideMark/>
+          </w:tcPr>
+          <w:p>
+            <w:r>
+              <w:t>1</w:t>
+            </w:r>
+          </w:p>
+        </w:tc>
+        <w:tc>
+          <w:tcPr>
+            <w:tcW w:w="0" w:type="auto"/>
+            <w:vAlign w:val="center"/>
+            <w:hideMark/>
+          </w:tcPr>
+          <w:p>
+            <w:r>
+              <w:t>Bo sung mo ta cho san pham 6</w:t>
+            </w:r>
+          </w:p>
+        </w:tc>
+        <w:tc>
+          <w:tcPr>
+            <w:tcW w:w="0" w:type="auto"/>
+            <w:vAlign w:val="center"/>
+            <w:hideMark/>
+          </w:tcPr>
+          <w:p>
+            <w:r>
+              <w:t>duahau.png</w:t>
+            </w:r>
+          </w:p>
+        </w:tc>
+        <w:tc>
+          <w:tcPr>
+            <w:tcW w:w="0" w:type="auto"/>
+            <w:vAlign w:val="center"/>
+            <w:hideMark/>
+          </w:tcPr>
+          <w:p>
+            <w:r>
+              <w:t>Quả</w:t>
+            </w:r>
+          </w:p>
+        </w:tc>
+      </w:tr>
+      <w:tr>
+        <w:trPr>
+          <w:trHeight w:val="456"/>
+          <w:tblCellSpacing w:w="15" w:type="dxa"/>
+        </w:trPr>
+        <w:tc>
+          <w:tcPr>
+            <w:tcW w:w="0" w:type="auto"/>
+            <w:vAlign w:val="center"/>
+            <w:hideMark/>
+          </w:tcPr>
+          <w:p>
+            <w:r>
+              <w:t>7</w:t>
+            </w:r>
+          </w:p>
+        </w:tc>
+        <w:tc>
+          <w:tcPr>
+            <w:tcW w:w="0" w:type="auto"/>
+            <w:vAlign w:val="center"/>
+            <w:hideMark/>
+          </w:tcPr>
+          <w:p>
+            <w:r>
+              <w:t>Thịt bò</w:t>
+            </w:r>
+          </w:p>
+        </w:tc>
+        <w:tc>
+          <w:tcPr>
+            <w:tcW w:w="0" w:type="auto"/>
+            <w:vAlign w:val="center"/>
+            <w:hideMark/>
+          </w:tcPr>
+          <w:p>
+            <w:r>
+              <w:t>3</w:t>
+            </w:r>
+          </w:p>
+        </w:tc>
+        <w:tc>
+          <w:tcPr>
+            <w:tcW w:w="0" w:type="auto"/>
+            <w:vAlign w:val="center"/>
+            <w:hideMark/>
+          </w:tcPr>
+          <w:p>
+            <w:r>
+              <w:t>3</w:t>
+            </w:r>
+          </w:p>
+        </w:tc>
+        <w:tc>
+          <w:tcPr>
+            <w:tcW w:w="0" w:type="auto"/>
+            <w:vAlign w:val="center"/>
+            <w:hideMark/>
+          </w:tcPr>
+          <w:p>
+            <w:r>
+              <w:t xml:space="preserve">Bo sung mo ta cho san pham 7 </w:t>
+            </w:r>
+          </w:p>
+        </w:tc>
+        <w:tc>
+          <w:tcPr>
+            <w:tcW w:w="0" w:type="auto"/>
+            <w:vAlign w:val="center"/>
+            <w:hideMark/>
+          </w:tcPr>
+          <w:p>
+            <w:r>
+              <w:t>thitbo.png</w:t>
+            </w:r>
+          </w:p>
+        </w:tc>
+        <w:tc>
+          <w:tcPr>
+            <w:tcW w:w="0" w:type="auto"/>
+            <w:vAlign w:val="center"/>
+            <w:hideMark/>
+          </w:tcPr>
+          <w:p>
+            <w:r>
+              <w:t>Cân</w:t>
+            </w:r>
+          </w:p>
+        </w:tc>
+      </w:tr>
+      <w:tr>
+        <w:trPr>
+          <w:trHeight w:val="456"/>
+          <w:tblCellSpacing w:w="15" w:type="dxa"/>
+        </w:trPr>
+        <w:tc>
+          <w:tcPr>
+            <w:tcW w:w="0" w:type="auto"/>
+            <w:vAlign w:val="center"/>
+            <w:hideMark/>
+          </w:tcPr>
+          <w:p>
+            <w:r>
+              <w:t>8</w:t>
+            </w:r>
+          </w:p>
+        </w:tc>
+        <w:tc>
+          <w:tcPr>
+            <w:tcW w:w="0" w:type="auto"/>
+            <w:vAlign w:val="center"/>
+            <w:hideMark/>
+          </w:tcPr>
+          <w:p>
+            <w:r>
+              <w:t>Thịt lợn</w:t>
+            </w:r>
+          </w:p>
+        </w:tc>
+        <w:tc>
+          <w:tcPr>
+            <w:tcW w:w="0" w:type="auto"/>
+            <w:vAlign w:val="center"/>
+            <w:hideMark/>
+          </w:tcPr>
+          <w:p>
+            <w:r>
+              <w:t>3</w:t>
+            </w:r>
+          </w:p>
+        </w:tc>
+        <w:tc>
+          <w:tcPr>
+            <w:tcW w:w="0" w:type="auto"/>
+            <w:vAlign w:val="center"/>
+            <w:hideMark/>
+          </w:tcPr>
+          <w:p>
+            <w:r>
+              <w:t>3</w:t>
+            </w:r>
+          </w:p>
+        </w:tc>
+        <w:tc>
+          <w:tcPr>
+            <w:tcW w:w="0" w:type="auto"/>
+            <w:vAlign w:val="center"/>
+            <w:hideMark/>
+          </w:tcPr>
+          <w:p>
+            <w:r>
+              <w:t xml:space="preserve">Bo sung mo ta </w:t>
+            </w:r>
+            <w:r>
+              <w:t xml:space="preserve">cho </w:t>
+            </w:r>
+            <w:r>
+              <w:t xml:space="preserve">san pham 8 </w:t>
+            </w:r>
+          </w:p>
+        </w:tc>
+        <w:tc>
+          <w:tcPr>
+            <w:tcW w:w="0" w:type="auto"/>
+            <w:vAlign w:val="center"/>
+            <w:hideMark/>
+          </w:tcPr>
+          <w:p>
+            <w:r>
+              <w:t>thitlon.png</w:t>
+            </w:r>
+          </w:p>
+        </w:tc>
+        <w:tc>
+          <w:tcPr>
+            <w:tcW w:w="0" w:type="auto"/>
+            <w:vAlign w:val="center"/>
+            <w:hideMark/>
+          </w:tcPr>
+          <w:p>
+            <w:r>
+              <w:t>Cân</w:t>
+            </w:r>
+          </w:p>
+        </w:tc>
+      </w:tr>
+      <w:tr>
+        <w:trPr>
+          <w:trHeight w:val="456"/>
+          <w:tblCellSpacing w:w="15" w:type="dxa"/>
+        </w:trPr>
+        <w:tc>
+          <w:tcPr>
+            <w:tcW w:w="0" w:type="auto"/>
+            <w:vAlign w:val="center"/>
+            <w:hideMark/>
+          </w:tcPr>
+          <w:p>
+            <w:r>
+              <w:t>9</w:t>
+            </w:r>
+          </w:p>
+        </w:tc>
+        <w:tc>
+          <w:tcPr>
+            <w:tcW w:w="0" w:type="auto"/>
+            <w:vAlign w:val="center"/>
+            <w:hideMark/>
+          </w:tcPr>
+          <w:p>
+            <w:r>
+              <w:t>Tương ớt</w:t>
+            </w:r>
+          </w:p>
+        </w:tc>
+        <w:tc>
+          <w:tcPr>
+            <w:tcW w:w="0" w:type="auto"/>
+            <w:vAlign w:val="center"/>
+            <w:hideMark/>
+          </w:tcPr>
+          <w:p>
+            <w:r>
+              <w:t>700</w:t>
+            </w:r>
+          </w:p>
+        </w:tc>
+        <w:tc>
+          <w:tcPr>
+            <w:tcW w:w="0" w:type="auto"/>
+            <w:vAlign w:val="center"/>
+            <w:hideMark/>
+          </w:tcPr>
+          <w:p>
+            <w:r>
+              <w:t>4</w:t>
+            </w:r>
+          </w:p>
+        </w:tc>
+        <w:tc>
+          <w:tcPr>
+            <w:tcW w:w="0" w:type="auto"/>
+            <w:vAlign w:val="center"/>
+            <w:hideMark/>
+          </w:tcPr>
+          <w:p>
+            <w:r>
+              <w:t>Bo sung mo ta san pham cho 9</w:t>
+            </w:r>
+          </w:p>
+        </w:tc>
+        <w:tc>
+          <w:tcPr>
+            <w:tcW w:w="0" w:type="auto"/>
+            <w:vAlign w:val="center"/>
+            <w:hideMark/>
+          </w:tcPr>
+          <w:p>
+            <w:r>
+              <w:t>tuongot.png</w:t>
+            </w:r>
+          </w:p>
+        </w:tc>
+        <w:tc>
+          <w:tcPr>
+            <w:tcW w:w="0" w:type="auto"/>
+            <w:vAlign w:val="center"/>
+            <w:hideMark/>
+          </w:tcPr>
+          <w:p>
+            <w:r>
+              <w:t>Chai</w:t>
+            </w:r>
+          </w:p>
+        </w:tc>
+      </w:tr>
+      <w:tr>
+        <w:trPr>
+          <w:trHeight w:val="456"/>
+          <w:tblCellSpacing w:w="15" w:type="dxa"/>
+        </w:trPr>
+        <w:tc>
+          <w:tcPr>
+            <w:tcW w:w="0" w:type="auto"/>
+            <w:vAlign w:val="center"/>
+            <w:hideMark/>
+          </w:tcPr>
+          <w:p>
+            <w:r>
+              <w:t>10</w:t>
+            </w:r>
+          </w:p>
+        </w:tc>
+        <w:tc>
+          <w:tcPr>
+            <w:tcW w:w="0" w:type="auto"/>
+            <w:vAlign w:val="center"/>
+            <w:hideMark/>
+          </w:tcPr>
+          <w:p>
+            <w:r>
+              <w:t>Tương cà</w:t>
+            </w:r>
+          </w:p>
+        </w:tc>
+        <w:tc>
+          <w:tcPr>
+            <w:tcW w:w="0" w:type="auto"/>
+            <w:vAlign w:val="center"/>
+            <w:hideMark/>
+          </w:tcPr>
+          <w:p>
+            <w:r>
+              <w:t>700</w:t>
+            </w:r>
+          </w:p>
+        </w:tc>
+        <w:tc>
+          <w:tcPr>
+            <w:tcW w:w="0" w:type="auto"/>
+            <w:vAlign w:val="center"/>
+            <w:hideMark/>
+          </w:tcPr>
+          <w:p>
+            <w:r>
+              <w:t>4</w:t>
+            </w:r>
+          </w:p>
+        </w:tc>
+        <w:tc>
+          <w:tcPr>
+            <w:tcW w:w="0" w:type="auto"/>
+            <w:vAlign w:val="center"/>
+            <w:hideMark/>
+          </w:tcPr>
+          <w:p>
+            <w:r>
+              <w:t>Bo sung mo ta cho san pham 10</w:t>
+            </w:r>
+          </w:p>
+        </w:tc>
+        <w:tc>
+          <w:tcPr>
+            <w:tcW w:w="0" w:type="auto"/>
+            <w:vAlign w:val="center"/>
+            <w:hideMark/>
+          </w:tcPr>
+          <w:p>
+            <w:r>
+              <w:t>tuongca.png</w:t>
+            </w:r>
+          </w:p>
+        </w:tc>
+        <w:tc>
+          <w:tcPr>
+            <w:tcW w:w="0" w:type="auto"/>
+            <w:vAlign w:val="center"/>
+            <w:hideMark/>
+          </w:tcPr>
+          <w:p>
+            <w:r>
+              <w:t>Chai</w:t>
+            </w:r>
+          </w:p>
+        </w:tc>
+      </w:tr>
+      <w:tr>
+        <w:trPr>
+          <w:trHeight w:val="456"/>
+          <w:tblCellSpacing w:w="15" w:type="dxa"/>
+        </w:trPr>
+        <w:tc>
+          <w:tcPr>
+            <w:tcW w:w="0" w:type="auto"/>
+            <w:vAlign w:val="center"/>
+            <w:hideMark/>
+          </w:tcPr>
+          <w:p>
+            <w:r>
+              <w:t>11</w:t>
+            </w:r>
+          </w:p>
+        </w:tc>
+        <w:tc>
+          <w:tcPr>
+            <w:tcW w:w="0" w:type="auto"/>
+            <w:vAlign w:val="center"/>
+            <w:hideMark/>
+          </w:tcPr>
+          <w:p>
+            <w:r>
+              <w:t>Cá đóng hộp</w:t>
+            </w:r>
+          </w:p>
+        </w:tc>
+        <w:tc>
+          <w:tcPr>
+            <w:tcW w:w="0" w:type="auto"/>
+            <w:vAlign w:val="center"/>
+            <w:hideMark/>
+          </w:tcPr>
+          <w:p>
+            <w:r>
+              <w:t>90</w:t>
+            </w:r>
+          </w:p>
+        </w:tc>
+        <w:tc>
+          <w:tcPr>
+            <w:tcW w:w="0" w:type="auto"/>
+            <w:vAlign w:val="center"/>
+            <w:hideMark/>
+          </w:tcPr>
+          <w:p>
+            <w:r>
+              <w:t>4</w:t>
+            </w:r>
+          </w:p>
+        </w:tc>
+        <w:tc>
+          <w:tcPr>
+            <w:tcW w:w="0" w:type="auto"/>
+            <w:vAlign w:val="center"/>
+            <w:hideMark/>
+          </w:tcPr>
+          <w:p>
+            <w:r>
+              <w:t>Bo sung mo ta cho san pham 11</w:t>
+            </w:r>
+          </w:p>
+        </w:tc>
+        <w:tc>
+          <w:tcPr>
+            <w:tcW w:w="0" w:type="auto"/>
+            <w:vAlign w:val="center"/>
+            <w:hideMark/>
+          </w:tcPr>
+          <w:p>
+            <w:r>
+              <w:t>cadonghop.png</w:t>
+            </w:r>
+          </w:p>
+        </w:tc>
+        <w:tc>
+          <w:tcPr>
+            <w:tcW w:w="0" w:type="auto"/>
+            <w:vAlign w:val="center"/>
+            <w:hideMark/>
+          </w:tcPr>
+          <w:p>
+            <w:r>
+              <w:t>Hộp</w:t>
+            </w:r>
+          </w:p>
+        </w:tc>
+      </w:tr>
+    </w:tbl>
+    <w:p>
+      <w:pPr>
+        <w:rPr>
+          <w:sz w:val="28"/>
+          <w:szCs w:val="28"/>
+        </w:rPr>
+      </w:pPr>
+    </w:p>
+    <w:p>
+      <w:pPr>
+        <w:rPr>
+          <w:sz w:val="28"/>
+          <w:szCs w:val="28"/>
+        </w:rPr>
+      </w:pPr>
+      <w:r>
+        <w:rPr>
+          <w:sz w:val="28"/>
+          <w:szCs w:val="28"/>
+        </w:rPr>
+        <w:t xml:space="preserve">7.PRODUCT: </w:t>
+      </w:r>
+    </w:p>
+    <w:p>
+      <w:pPr>
+        <w:rPr>
+          <w:sz w:val="28"/>
+          <w:szCs w:val="28"/>
+        </w:rPr>
+      </w:pPr>
+    </w:p>
+    <w:tbl>
+      <w:tblPr>
+        <w:tblW w:w="9989" w:type="dxa"/>
+        <w:tblCellSpacing w:w="15" w:type="dxa"/>
+        <w:tblBorders>
+          <w:insideH w:val="single" w:sz="4" w:space="0" w:color="auto"/>
+          <w:insideV w:val="single" w:sz="4" w:space="0" w:color="auto"/>
+        </w:tblBorders>
+        <w:tblCellMar>
+          <w:top w:w="15" w:type="dxa"/>
+          <w:left w:w="15" w:type="dxa"/>
+          <w:bottom w:w="15" w:type="dxa"/>
+          <w:right w:w="15" w:type="dxa"/>
+        </w:tblCellMar>
+        <w:tblLook w:val="04A0" w:firstRow="1" w:lastRow="0" w:firstColumn="1" w:lastColumn="0" w:noHBand="0" w:noVBand="1"/>
+      </w:tblPr>
+      <w:tblGrid>
+        <w:gridCol w:w="1408"/>
+        <w:gridCol w:w="1443"/>
+        <w:gridCol w:w="1443"/>
+        <w:gridCol w:w="5695"/>
+      </w:tblGrid>
+      <w:tr>
+        <w:trPr>
+          <w:trHeight w:val="276"/>
+          <w:tblCellSpacing w:w="15" w:type="dxa"/>
+        </w:trPr>
+        <w:tc>
+          <w:tcPr>
+            <w:tcW w:w="0" w:type="auto"/>
+            <w:vAlign w:val="center"/>
+            <w:hideMark/>
+          </w:tcPr>
+          <w:p>
+            <w:r>
+              <w:t>1</w:t>
+            </w:r>
+          </w:p>
+        </w:tc>
+        <w:tc>
+          <w:tcPr>
+            <w:tcW w:w="0" w:type="auto"/>
+            <w:vAlign w:val="center"/>
+            <w:hideMark/>
+          </w:tcPr>
+          <w:p>
+            <w:r>
+              <w:t>10</w:t>
+            </w:r>
+          </w:p>
+        </w:tc>
+        <w:tc>
+          <w:tcPr>
+            <w:tcW w:w="0" w:type="auto"/>
+            <w:vAlign w:val="center"/>
+            <w:hideMark/>
+          </w:tcPr>
+          <w:p>
+            <w:r>
+              <w:t>1</w:t>
+            </w:r>
+          </w:p>
+        </w:tc>
+        <w:tc>
+          <w:tcPr>
+            <w:tcW w:w="0" w:type="auto"/>
+            <w:vAlign w:val="center"/>
+            <w:hideMark/>
+          </w:tcPr>
+          <w:p>
+            <w:r>
+              <w:t>2021-05-03</w:t>
+            </w:r>
+          </w:p>
+        </w:tc>
+      </w:tr>
+      <w:tr>
+        <w:trPr>
+          <w:trHeight w:val="276"/>
+          <w:tblCellSpacing w:w="15" w:type="dxa"/>
+        </w:trPr>
+        <w:tc>
+          <w:tcPr>
+            <w:tcW w:w="0" w:type="auto"/>
+            <w:vAlign w:val="center"/>
+            <w:hideMark/>
+          </w:tcPr>
+          <w:p>
+            <w:r>
+              <w:t>2</w:t>
+            </w:r>
+          </w:p>
+        </w:tc>
+        <w:tc>
+          <w:tcPr>
+            <w:tcW w:w="0" w:type="auto"/>
+            <w:vAlign w:val="center"/>
+            <w:hideMark/>
+          </w:tcPr>
+          <w:p>
+            <w:r>
+              <w:t>10</w:t>
+            </w:r>
+          </w:p>
+        </w:tc>
+        <w:tc>
+          <w:tcPr>
+            <w:tcW w:w="0" w:type="auto"/>
+            <w:vAlign w:val="center"/>
+            <w:hideMark/>
+          </w:tcPr>
+          <w:p>
+            <w:r>
+              <w:t>2</w:t>
+            </w:r>
+          </w:p>
+        </w:tc>
+        <w:tc>
+          <w:tcPr>
+            <w:tcW w:w="0" w:type="auto"/>
+            <w:vAlign w:val="center"/>
+            <w:hideMark/>
+          </w:tcPr>
+          <w:p>
+            <w:r>
+              <w:t>2021-05-03</w:t>
+            </w:r>
+          </w:p>
+        </w:tc>
+      </w:tr>
+      <w:tr>
+        <w:trPr>
+          <w:trHeight w:val="276"/>
+          <w:tblCellSpacing w:w="15" w:type="dxa"/>
+        </w:trPr>
+        <w:tc>
+          <w:tcPr>
+            <w:tcW w:w="0" w:type="auto"/>
+            <w:vAlign w:val="center"/>
+            <w:hideMark/>
+          </w:tcPr>
+          <w:p>
+            <w:r>
+              <w:t>3</w:t>
+            </w:r>
+          </w:p>
+        </w:tc>
+        <w:tc>
+          <w:tcPr>
+            <w:tcW w:w="0" w:type="auto"/>
+            <w:vAlign w:val="center"/>
+            <w:hideMark/>
+          </w:tcPr>
+          <w:p>
+            <w:r>
+              <w:t>10</w:t>
+            </w:r>
+          </w:p>
+        </w:tc>
+        <w:tc>
+          <w:tcPr>
+            <w:tcW w:w="0" w:type="auto"/>
+            <w:vAlign w:val="center"/>
+            <w:hideMark/>
+          </w:tcPr>
+          <w:p>
+            <w:r>
+              <w:t>3</w:t>
+            </w:r>
+          </w:p>
+        </w:tc>
+        <w:tc>
+          <w:tcPr>
+            <w:tcW w:w="0" w:type="auto"/>
+            <w:vAlign w:val="center"/>
+            <w:hideMark/>
+          </w:tcPr>
+          <w:p>
+            <w:r>
+              <w:t>2021-05-03</w:t>
+            </w:r>
+          </w:p>
+        </w:tc>
+      </w:tr>
+      <w:tr>
+        <w:trPr>
+          <w:trHeight w:val="276"/>
+          <w:tblCellSpacing w:w="15" w:type="dxa"/>
+        </w:trPr>
+        <w:tc>
+          <w:tcPr>
+            <w:tcW w:w="0" w:type="auto"/>
+            <w:vAlign w:val="center"/>
+            <w:hideMark/>
+          </w:tcPr>
+          <w:p>
+            <w:r>
+              <w:t>4</w:t>
+            </w:r>
+          </w:p>
+        </w:tc>
+        <w:tc>
+          <w:tcPr>
+            <w:tcW w:w="0" w:type="auto"/>
+            <w:vAlign w:val="center"/>
+            <w:hideMark/>
+          </w:tcPr>
+          <w:p>
+            <w:r>
+              <w:t>10</w:t>
+            </w:r>
+          </w:p>
+        </w:tc>
+        <w:tc>
+          <w:tcPr>
+            <w:tcW w:w="0" w:type="auto"/>
+            <w:vAlign w:val="center"/>
+            <w:hideMark/>
+          </w:tcPr>
+          <w:p>
+            <w:r>
+              <w:t>4</w:t>
+            </w:r>
+          </w:p>
+        </w:tc>
+        <w:tc>
+          <w:tcPr>
+            <w:tcW w:w="0" w:type="auto"/>
+            <w:vAlign w:val="center"/>
+            <w:hideMark/>
+          </w:tcPr>
+          <w:p>
+            <w:r>
+              <w:t>2021-05-03</w:t>
+            </w:r>
+          </w:p>
+        </w:tc>
+      </w:tr>
+      <w:tr>
+        <w:trPr>
+          <w:trHeight w:val="276"/>
+          <w:tblCellSpacing w:w="15" w:type="dxa"/>
+        </w:trPr>
+        <w:tc>
+          <w:tcPr>
+            <w:tcW w:w="0" w:type="auto"/>
+            <w:vAlign w:val="center"/>
+            <w:hideMark/>
+          </w:tcPr>
+          <w:p>
+            <w:r>
+              <w:t>5</w:t>
+            </w:r>
+          </w:p>
+        </w:tc>
+        <w:tc>
+          <w:tcPr>
+            <w:tcW w:w="0" w:type="auto"/>
+            <w:vAlign w:val="center"/>
+            <w:hideMark/>
+          </w:tcPr>
+          <w:p>
+            <w:r>
+              <w:t>10</w:t>
+            </w:r>
+          </w:p>
+        </w:tc>
+        <w:tc>
+          <w:tcPr>
+            <w:tcW w:w="0" w:type="auto"/>
+            <w:vAlign w:val="center"/>
+            <w:hideMark/>
+          </w:tcPr>
+          <w:p>
+            <w:r>
+              <w:t>5</w:t>
+            </w:r>
+          </w:p>
+        </w:tc>
+        <w:tc>
+          <w:tcPr>
+            <w:tcW w:w="0" w:type="auto"/>
+            <w:vAlign w:val="center"/>
+            <w:hideMark/>
+          </w:tcPr>
+          <w:p>
+            <w:r>
+              <w:t>2021-05-03</w:t>
+            </w:r>
+          </w:p>
+        </w:tc>
+      </w:tr>
+      <w:tr>
+        <w:trPr>
+          <w:trHeight w:val="276"/>
+          <w:tblCellSpacing w:w="15" w:type="dxa"/>
+        </w:trPr>
+        <w:tc>
+          <w:tcPr>
+            <w:tcW w:w="0" w:type="auto"/>
+            <w:vAlign w:val="center"/>
+            <w:hideMark/>
+          </w:tcPr>
+          <w:p>
+            <w:r>
+              <w:t>6</w:t>
+            </w:r>
+          </w:p>
+        </w:tc>
+        <w:tc>
+          <w:tcPr>
+            <w:tcW w:w="0" w:type="auto"/>
+            <w:vAlign w:val="center"/>
+            <w:hideMark/>
+          </w:tcPr>
+          <w:p>
+            <w:r>
+              <w:t>10</w:t>
+            </w:r>
+          </w:p>
+        </w:tc>
+        <w:tc>
+          <w:tcPr>
+            <w:tcW w:w="0" w:type="auto"/>
+            <w:vAlign w:val="center"/>
+            <w:hideMark/>
+          </w:tcPr>
+          <w:p>
+            <w:r>
+              <w:t>6</w:t>
+            </w:r>
+          </w:p>
+        </w:tc>
+        <w:tc>
+          <w:tcPr>
+            <w:tcW w:w="0" w:type="auto"/>
+            <w:vAlign w:val="center"/>
+            <w:hideMark/>
+          </w:tcPr>
+          <w:p>
+            <w:r>
+              <w:t>2021-05-03</w:t>
+            </w:r>
+          </w:p>
+        </w:tc>
+      </w:tr>
+      <w:tr>
+        <w:trPr>
+          <w:trHeight w:val="276"/>
+          <w:tblCellSpacing w:w="15" w:type="dxa"/>
+        </w:trPr>
+        <w:tc>
+          <w:tcPr>
+            <w:tcW w:w="0" w:type="auto"/>
+            <w:vAlign w:val="center"/>
+            <w:hideMark/>
+          </w:tcPr>
+          <w:p>
+            <w:r>
+              <w:t>7</w:t>
+            </w:r>
+          </w:p>
+        </w:tc>
+        <w:tc>
+          <w:tcPr>
+            <w:tcW w:w="0" w:type="auto"/>
+            <w:vAlign w:val="center"/>
+            <w:hideMark/>
+          </w:tcPr>
+          <w:p>
+            <w:r>
+              <w:t>10</w:t>
+            </w:r>
+          </w:p>
+        </w:tc>
+        <w:tc>
+          <w:tcPr>
+            <w:tcW w:w="0" w:type="auto"/>
+            <w:vAlign w:val="center"/>
+            <w:hideMark/>
+          </w:tcPr>
+          <w:p>
+            <w:r>
+              <w:t>7</w:t>
+            </w:r>
+          </w:p>
+        </w:tc>
+        <w:tc>
+          <w:tcPr>
+            <w:tcW w:w="0" w:type="auto"/>
+            <w:vAlign w:val="center"/>
+            <w:hideMark/>
+          </w:tcPr>
+          <w:p>
+            <w:r>
+              <w:t>2021-05-03</w:t>
+            </w:r>
+          </w:p>
+        </w:tc>
+      </w:tr>
+      <w:tr>
+        <w:trPr>
+          <w:trHeight w:val="276"/>
+          <w:tblCellSpacing w:w="15" w:type="dxa"/>
+        </w:trPr>
+        <w:tc>
+          <w:tcPr>
+            <w:tcW w:w="0" w:type="auto"/>
+            <w:vAlign w:val="center"/>
+            <w:hideMark/>
+          </w:tcPr>
+          <w:p>
+            <w:r>
+              <w:t>8</w:t>
+            </w:r>
+          </w:p>
+        </w:tc>
+        <w:tc>
+          <w:tcPr>
+            <w:tcW w:w="0" w:type="auto"/>
+            <w:vAlign w:val="center"/>
+            <w:hideMark/>
+          </w:tcPr>
+          <w:p>
+            <w:r>
+              <w:t>10</w:t>
+            </w:r>
+          </w:p>
+        </w:tc>
+        <w:tc>
+          <w:tcPr>
+            <w:tcW w:w="0" w:type="auto"/>
+            <w:vAlign w:val="center"/>
+            <w:hideMark/>
+          </w:tcPr>
+          <w:p>
+            <w:r>
+              <w:t>8</w:t>
+            </w:r>
+          </w:p>
+        </w:tc>
+        <w:tc>
+          <w:tcPr>
+            <w:tcW w:w="0" w:type="auto"/>
+            <w:vAlign w:val="center"/>
+            <w:hideMark/>
+          </w:tcPr>
+          <w:p>
+            <w:r>
+              <w:t>2021-05-03</w:t>
+            </w:r>
+          </w:p>
+        </w:tc>
+      </w:tr>
+      <w:tr>
+        <w:trPr>
+          <w:trHeight w:val="276"/>
+          <w:tblCellSpacing w:w="15" w:type="dxa"/>
+        </w:trPr>
+        <w:tc>
+          <w:tcPr>
+            <w:tcW w:w="0" w:type="auto"/>
+            <w:vAlign w:val="center"/>
+            <w:hideMark/>
+          </w:tcPr>
+          <w:p>
+            <w:r>
+              <w:t>9</w:t>
+            </w:r>
+          </w:p>
+        </w:tc>
+        <w:tc>
+          <w:tcPr>
+            <w:tcW w:w="0" w:type="auto"/>
+            <w:vAlign w:val="center"/>
+            <w:hideMark/>
+          </w:tcPr>
+          <w:p>
+            <w:r>
+              <w:t>10</w:t>
+            </w:r>
+          </w:p>
+        </w:tc>
+        <w:tc>
+          <w:tcPr>
+            <w:tcW w:w="0" w:type="auto"/>
+            <w:vAlign w:val="center"/>
+            <w:hideMark/>
+          </w:tcPr>
+          <w:p>
+            <w:r>
+              <w:t>9</w:t>
+            </w:r>
+          </w:p>
+        </w:tc>
+        <w:tc>
+          <w:tcPr>
+            <w:tcW w:w="0" w:type="auto"/>
+            <w:vAlign w:val="center"/>
+            <w:hideMark/>
+          </w:tcPr>
+          <w:p>
+            <w:r>
+              <w:t>2021-05-03</w:t>
+            </w:r>
+          </w:p>
+        </w:tc>
+      </w:tr>
+      <w:tr>
+        <w:trPr>
+          <w:trHeight w:val="276"/>
+          <w:tblCellSpacing w:w="15" w:type="dxa"/>
+        </w:trPr>
+        <w:tc>
+          <w:tcPr>
+            <w:tcW w:w="0" w:type="auto"/>
+            <w:vAlign w:val="center"/>
+            <w:hideMark/>
+          </w:tcPr>
+          <w:p>
+            <w:r>
+              <w:t>10</w:t>
+            </w:r>
+          </w:p>
+        </w:tc>
+        <w:tc>
+          <w:tcPr>
+            <w:tcW w:w="0" w:type="auto"/>
+            <w:vAlign w:val="center"/>
+            <w:hideMark/>
+          </w:tcPr>
+          <w:p>
+            <w:r>
+              <w:t>10</w:t>
+            </w:r>
+          </w:p>
+        </w:tc>
+        <w:tc>
+          <w:tcPr>
+            <w:tcW w:w="0" w:type="auto"/>
+            <w:vAlign w:val="center"/>
+            <w:hideMark/>
+          </w:tcPr>
+          <w:p>
+            <w:r>
+              <w:t>10</w:t>
+            </w:r>
+          </w:p>
+        </w:tc>
+        <w:tc>
+          <w:tcPr>
+            <w:tcW w:w="0" w:type="auto"/>
+            <w:vAlign w:val="center"/>
+            <w:hideMark/>
+          </w:tcPr>
+          <w:p>
+            <w:r>
+              <w:t>2021-05-03</w:t>
+            </w:r>
+          </w:p>
+        </w:tc>
+      </w:tr>
+      <w:tr>
+        <w:trPr>
+          <w:trHeight w:val="276"/>
+          <w:tblCellSpacing w:w="15" w:type="dxa"/>
+        </w:trPr>
+        <w:tc>
+          <w:tcPr>
+            <w:tcW w:w="0" w:type="auto"/>
+            <w:vAlign w:val="center"/>
+            <w:hideMark/>
+          </w:tcPr>
+          <w:p>
+            <w:r>
+              <w:t>11</w:t>
+            </w:r>
+          </w:p>
+        </w:tc>
+        <w:tc>
+          <w:tcPr>
+            <w:tcW w:w="0" w:type="auto"/>
+            <w:vAlign w:val="center"/>
+            <w:hideMark/>
+          </w:tcPr>
+          <w:p>
+            <w:r>
+              <w:t>10</w:t>
+            </w:r>
+          </w:p>
+        </w:tc>
+        <w:tc>
+          <w:tcPr>
+            <w:tcW w:w="0" w:type="auto"/>
+            <w:vAlign w:val="center"/>
+            <w:hideMark/>
+          </w:tcPr>
+          <w:p>
+            <w:r>
+              <w:t>11</w:t>
+            </w:r>
+          </w:p>
+        </w:tc>
+        <w:tc>
+          <w:tcPr>
+            <w:tcW w:w="0" w:type="auto"/>
+            <w:vAlign w:val="center"/>
+            <w:hideMark/>
+          </w:tcPr>
+          <w:p>
+            <w:r>
+              <w:t>2021-05-03</w:t>
+            </w:r>
+          </w:p>
+        </w:tc>
+      </w:tr>
+      <w:tr>
+        <w:trPr>
+          <w:trHeight w:val="276"/>
+          <w:tblCellSpacing w:w="15" w:type="dxa"/>
+        </w:trPr>
+        <w:tc>
+          <w:tcPr>
+            <w:tcW w:w="0" w:type="auto"/>
+            <w:vAlign w:val="center"/>
+            <w:hideMark/>
+          </w:tcPr>
+          <w:p>
+            <w:r>
+              <w:t>12</w:t>
+            </w:r>
+          </w:p>
+        </w:tc>
+        <w:tc>
+          <w:tcPr>
+            <w:tcW w:w="0" w:type="auto"/>
+            <w:vAlign w:val="center"/>
+            <w:hideMark/>
+          </w:tcPr>
+          <w:p>
+            <w:r>
+              <w:t>15</w:t>
+            </w:r>
+          </w:p>
+        </w:tc>
+        <w:tc>
+          <w:tcPr>
+            <w:tcW w:w="0" w:type="auto"/>
+            <w:vAlign w:val="center"/>
+            <w:hideMark/>
+          </w:tcPr>
+          <w:p>
+            <w:r>
+              <w:t>1</w:t>
+            </w:r>
+          </w:p>
+        </w:tc>
+        <w:tc>
+          <w:tcPr>
+            <w:tcW w:w="0" w:type="auto"/>
+            <w:vAlign w:val="center"/>
+            <w:hideMark/>
+          </w:tcPr>
+          <w:p>
+            <w:r>
+              <w:t>2021-05-30</w:t>
+            </w:r>
+          </w:p>
+        </w:tc>
+      </w:tr>
+      <w:tr>
+        <w:trPr>
+          <w:trHeight w:val="276"/>
+          <w:tblCellSpacing w:w="15" w:type="dxa"/>
+        </w:trPr>
+        <w:tc>
+          <w:tcPr>
+            <w:tcW w:w="0" w:type="auto"/>
+            <w:vAlign w:val="center"/>
+            <w:hideMark/>
+          </w:tcPr>
+          <w:p>
+            <w:r>
+              <w:t>13</w:t>
+            </w:r>
+          </w:p>
+        </w:tc>
+        <w:tc>
+          <w:tcPr>
+            <w:tcW w:w="0" w:type="auto"/>
+            <w:vAlign w:val="center"/>
+            <w:hideMark/>
+          </w:tcPr>
+          <w:p>
+            <w:r>
+              <w:t>15</w:t>
+            </w:r>
+          </w:p>
+        </w:tc>
+        <w:tc>
+          <w:tcPr>
+            <w:tcW w:w="0" w:type="auto"/>
+            <w:vAlign w:val="center"/>
+            <w:hideMark/>
+          </w:tcPr>
+          <w:p>
+            <w:r>
+              <w:t>2</w:t>
+            </w:r>
+          </w:p>
+        </w:tc>
+        <w:tc>
+          <w:tcPr>
+            <w:tcW w:w="0" w:type="auto"/>
+            <w:vAlign w:val="center"/>
+            <w:hideMark/>
+          </w:tcPr>
+          <w:p>
+            <w:r>
+              <w:t>2021-05-30</w:t>
+            </w:r>
+          </w:p>
+        </w:tc>
+      </w:tr>
+      <w:tr>
+        <w:trPr>
+          <w:trHeight w:val="276"/>
+          <w:tblCellSpacing w:w="15" w:type="dxa"/>
+        </w:trPr>
+        <w:tc>
+          <w:tcPr>
+            <w:tcW w:w="0" w:type="auto"/>
+            <w:vAlign w:val="center"/>
+            <w:hideMark/>
+          </w:tcPr>
+          <w:p>
+            <w:r>
+              <w:t>14</w:t>
+            </w:r>
+          </w:p>
+        </w:tc>
+        <w:tc>
+          <w:tcPr>
+            <w:tcW w:w="0" w:type="auto"/>
+            <w:vAlign w:val="center"/>
+            <w:hideMark/>
+          </w:tcPr>
+          <w:p>
+            <w:r>
+              <w:t>15</w:t>
+            </w:r>
+          </w:p>
+        </w:tc>
+        <w:tc>
+          <w:tcPr>
+            <w:tcW w:w="0" w:type="auto"/>
+            <w:vAlign w:val="center"/>
+            <w:hideMark/>
+          </w:tcPr>
+          <w:p>
+            <w:r>
+              <w:t>3</w:t>
+            </w:r>
+          </w:p>
+        </w:tc>
+        <w:tc>
+          <w:tcPr>
+            <w:tcW w:w="0" w:type="auto"/>
+            <w:vAlign w:val="center"/>
+            <w:hideMark/>
+          </w:tcPr>
+          <w:p>
+            <w:r>
+              <w:t>2021-05-30</w:t>
+            </w:r>
+          </w:p>
+        </w:tc>
+      </w:tr>
+      <w:tr>
+        <w:trPr>
+          <w:trHeight w:val="276"/>
+          <w:tblCellSpacing w:w="15" w:type="dxa"/>
+        </w:trPr>
+        <w:tc>
+          <w:tcPr>
+            <w:tcW w:w="0" w:type="auto"/>
+            <w:vAlign w:val="center"/>
+            <w:hideMark/>
+          </w:tcPr>
+          <w:p>
+            <w:r>
+              <w:t>15</w:t>
+            </w:r>
+          </w:p>
+        </w:tc>
+        <w:tc>
+          <w:tcPr>
+            <w:tcW w:w="0" w:type="auto"/>
+            <w:vAlign w:val="center"/>
+            <w:hideMark/>
+          </w:tcPr>
+          <w:p>
+            <w:r>
+              <w:t>15</w:t>
+            </w:r>
+          </w:p>
+        </w:tc>
+        <w:tc>
+          <w:tcPr>
+            <w:tcW w:w="0" w:type="auto"/>
+            <w:vAlign w:val="center"/>
+            <w:hideMark/>
+          </w:tcPr>
+          <w:p>
+            <w:r>
+              <w:t>3</w:t>
+            </w:r>
+          </w:p>
+        </w:tc>
+        <w:tc>
+          <w:tcPr>
+            <w:tcW w:w="0" w:type="auto"/>
+            <w:vAlign w:val="center"/>
+            <w:hideMark/>
+          </w:tcPr>
+          <w:p>
+            <w:r>
+              <w:t>2021-05-30</w:t>
+            </w:r>
+          </w:p>
+        </w:tc>
+      </w:tr>
+    </w:tbl>
+    <w:p>
+      <w:pPr>
+        <w:rPr>
+          <w:sz w:val="28"/>
+          <w:szCs w:val="28"/>
+        </w:rPr>
+      </w:pPr>
+    </w:p>
+    <w:p>
+      <w:pPr>
+        <w:rPr>
+          <w:sz w:val="28"/>
+          <w:szCs w:val="28"/>
+        </w:rPr>
+      </w:pPr>
+      <w:r>
+        <w:rPr>
+          <w:sz w:val="28"/>
+          <w:szCs w:val="28"/>
+        </w:rPr>
+        <w:br w:type="column"/>
+      </w:r>
+    </w:p>
+    <w:p>
+      <w:pPr>
+        <w:pStyle w:val="ListParagraph"/>
+        <w:numPr>
+          <w:ilvl w:val="0"/>
+          <w:numId w:val="1"/>
+        </w:numPr>
+        <w:rPr>
+          <w:sz w:val="28"/>
+          <w:szCs w:val="28"/>
+        </w:rPr>
+      </w:pPr>
+      <w:r>
+        <w:rPr>
+          <w:sz w:val="28"/>
+          <w:szCs w:val="28"/>
+        </w:rPr>
+        <w:t xml:space="preserve">Tổng kết: </w:t>
+      </w:r>
+    </w:p>
+    <w:p>
+      <w:pPr>
+        <w:pStyle w:val="ListParagraph"/>
+        <w:rPr>
+          <w:sz w:val="28"/>
+          <w:szCs w:val="28"/>
+        </w:rPr>
+      </w:pPr>
+    </w:p>
+    <w:p>
+      <w:pPr>
+        <w:ind w:left="360"/>
+        <w:rPr>
+          <w:sz w:val="28"/>
+          <w:szCs w:val="28"/>
+        </w:rPr>
+      </w:pPr>
+      <w:r>
+        <w:rPr>
+          <w:noProof/>
+        </w:rPr>
+        <w:drawing>
+          <wp:inline distT="0" distB="0" distL="0" distR="0" wp14:anchorId="3CFB4696" wp14:editId="4D7995AD">
+            <wp:extent cx="5972175" cy="3359150"/>
+            <wp:effectExtent l="0" t="0" r="9525" b="0"/>
+            <wp:docPr id="2" name="Picture 2"/>
+            <wp:cNvGraphicFramePr>
+              <a:graphicFrameLocks xmlns:a="http://schemas.openxmlformats.org/drawingml/2006/main" noChangeAspect="1"/>
+            </wp:cNvGraphicFramePr>
+            <a:graphic xmlns:a="http://schemas.openxmlformats.org/drawingml/2006/main">
+              <a:graphicData uri="http://schemas.openxmlformats.org/drawingml/2006/picture">
+                <pic:pic xmlns:pic="http://schemas.openxmlformats.org/drawingml/2006/picture">
+                  <pic:nvPicPr>
+                    <pic:cNvPr id="1" name=""/>
+                    <pic:cNvPicPr/>
+                  </pic:nvPicPr>
+                  <pic:blipFill>
+                    <a:blip r:embed="rId5"/>
+                    <a:stretch>
+                      <a:fillRect/>
+                    </a:stretch>
+                  </pic:blipFill>
+                  <pic:spPr>
+                    <a:xfrm>
+                      <a:off x="0" y="0"/>
+                      <a:ext cx="5972175" cy="3359150"/>
+                    </a:xfrm>
+                    <a:prstGeom prst="rect">
+                      <a:avLst/>
+                    </a:prstGeom>
+                  </pic:spPr>
+                </pic:pic>
+              </a:graphicData>
+            </a:graphic>
+          </wp:inline>
+        </w:drawing>
       </w:r>
     </w:p>
     <w:sectPr>
@@ -1503,6 +3487,127 @@
     </w:sectPr>
   </w:body>
 </w:document>
+</file>
+
+<file path=word/numbering.xml><?xml version="1.0" encoding="utf-8"?>
+<w:numbering xmlns:wpc="http://schemas.microsoft.com/office/word/2010/wordprocessingCanvas" xmlns:cx="http://schemas.microsoft.com/office/drawing/2014/chartex" xmlns:cx1="http://schemas.microsoft.com/office/drawing/2015/9/8/chartex" xmlns:cx2="http://schemas.microsoft.com/office/drawing/2015/10/21/chartex" xmlns:cx3="http://schemas.microsoft.com/office/drawing/2016/5/9/chartex" xmlns:cx4="http://schemas.microsoft.com/office/drawing/2016/5/10/chartex" xmlns:cx5="http://schemas.microsoft.com/office/drawing/2016/5/11/chartex" xmlns:cx6="http://schemas.microsoft.com/office/drawing/2016/5/12/chartex" xmlns:cx7="http://schemas.microsoft.com/office/drawing/2016/5/13/chartex" xmlns:cx8="http://schemas.microsoft.com/office/drawing/2016/5/14/chartex" xmlns:mc="http://schemas.openxmlformats.org/markup-compatibility/2006" xmlns:aink="http://schemas.microsoft.com/office/drawing/2016/ink" xmlns:am3d="http://schemas.microsoft.com/office/drawing/2017/model3d" xmlns:o="urn:schemas-microsoft-com:office:office" xmlns:r="http://schemas.openxmlformats.org/officeDocument/2006/relationships" xmlns:m="http://schemas.openxmlformats.org/officeDocument/2006/math" xmlns:v="urn:schemas-microsoft-com:vml" xmlns:wp14="http://schemas.microsoft.com/office/word/2010/wordprocessingDrawing" xmlns:wp="http://schemas.openxmlformats.org/drawingml/2006/wordprocessingDrawing" xmlns:w10="urn:schemas-microsoft-com:office:word" xmlns:w="http://schemas.openxmlformats.org/wordprocessingml/2006/main" xmlns:w14="http://schemas.microsoft.com/office/word/2010/wordml" xmlns:w15="http://schemas.microsoft.com/office/word/2012/wordml" xmlns:w16cex="http://schemas.microsoft.com/office/word/2018/wordml/cex" xmlns:w16cid="http://schemas.microsoft.com/office/word/2016/wordml/cid" xmlns:w16="http://schemas.microsoft.com/office/word/2018/wordml" xmlns:w16sdtdh="http://schemas.microsoft.com/office/word/2020/wordml/sdtdatahash" xmlns:w16se="http://schemas.microsoft.com/office/word/2015/wordml/symex" xmlns:wpg="http://schemas.microsoft.com/office/word/2010/wordprocessingGroup" xmlns:wpi="http://schemas.microsoft.com/office/word/2010/wordprocessingInk" xmlns:wne="http://schemas.microsoft.com/office/word/2006/wordml" xmlns:wps="http://schemas.microsoft.com/office/word/2010/wordprocessingShape" mc:Ignorable="w14 w15 w16se w16cid w16 w16cex w16sdtdh wp14">
+  <w:abstractNum w:abstractNumId="0" w15:restartNumberingAfterBreak="0">
+    <w:nsid w:val="617475FB"/>
+    <w:multiLevelType w:val="hybridMultilevel"/>
+    <w:tmpl w:val="5094CDB8"/>
+    <w:lvl w:ilvl="0" w:tplc="81DC5F8E">
+      <w:start w:val="2021"/>
+      <w:numFmt w:val="bullet"/>
+      <w:lvlText w:val=""/>
+      <w:lvlJc w:val="left"/>
+      <w:pPr>
+        <w:ind w:left="720" w:hanging="360"/>
+      </w:pPr>
+      <w:rPr>
+        <w:rFonts w:ascii="Wingdings" w:eastAsia="Times New Roman" w:hAnsi="Wingdings" w:cs="Times New Roman" w:hint="default"/>
+      </w:rPr>
+    </w:lvl>
+    <w:lvl w:ilvl="1" w:tplc="04090003" w:tentative="1">
+      <w:start w:val="1"/>
+      <w:numFmt w:val="bullet"/>
+      <w:lvlText w:val="o"/>
+      <w:lvlJc w:val="left"/>
+      <w:pPr>
+        <w:ind w:left="1440" w:hanging="360"/>
+      </w:pPr>
+      <w:rPr>
+        <w:rFonts w:ascii="Courier New" w:hAnsi="Courier New" w:cs="Courier New" w:hint="default"/>
+      </w:rPr>
+    </w:lvl>
+    <w:lvl w:ilvl="2" w:tplc="04090005" w:tentative="1">
+      <w:start w:val="1"/>
+      <w:numFmt w:val="bullet"/>
+      <w:lvlText w:val=""/>
+      <w:lvlJc w:val="left"/>
+      <w:pPr>
+        <w:ind w:left="2160" w:hanging="360"/>
+      </w:pPr>
+      <w:rPr>
+        <w:rFonts w:ascii="Wingdings" w:hAnsi="Wingdings" w:hint="default"/>
+      </w:rPr>
+    </w:lvl>
+    <w:lvl w:ilvl="3" w:tplc="04090001" w:tentative="1">
+      <w:start w:val="1"/>
+      <w:numFmt w:val="bullet"/>
+      <w:lvlText w:val=""/>
+      <w:lvlJc w:val="left"/>
+      <w:pPr>
+        <w:ind w:left="2880" w:hanging="360"/>
+      </w:pPr>
+      <w:rPr>
+        <w:rFonts w:ascii="Symbol" w:hAnsi="Symbol" w:hint="default"/>
+      </w:rPr>
+    </w:lvl>
+    <w:lvl w:ilvl="4" w:tplc="04090003" w:tentative="1">
+      <w:start w:val="1"/>
+      <w:numFmt w:val="bullet"/>
+      <w:lvlText w:val="o"/>
+      <w:lvlJc w:val="left"/>
+      <w:pPr>
+        <w:ind w:left="3600" w:hanging="360"/>
+      </w:pPr>
+      <w:rPr>
+        <w:rFonts w:ascii="Courier New" w:hAnsi="Courier New" w:cs="Courier New" w:hint="default"/>
+      </w:rPr>
+    </w:lvl>
+    <w:lvl w:ilvl="5" w:tplc="04090005" w:tentative="1">
+      <w:start w:val="1"/>
+      <w:numFmt w:val="bullet"/>
+      <w:lvlText w:val=""/>
+      <w:lvlJc w:val="left"/>
+      <w:pPr>
+        <w:ind w:left="4320" w:hanging="360"/>
+      </w:pPr>
+      <w:rPr>
+        <w:rFonts w:ascii="Wingdings" w:hAnsi="Wingdings" w:hint="default"/>
+      </w:rPr>
+    </w:lvl>
+    <w:lvl w:ilvl="6" w:tplc="04090001" w:tentative="1">
+      <w:start w:val="1"/>
+      <w:numFmt w:val="bullet"/>
+      <w:lvlText w:val=""/>
+      <w:lvlJc w:val="left"/>
+      <w:pPr>
+        <w:ind w:left="5040" w:hanging="360"/>
+      </w:pPr>
+      <w:rPr>
+        <w:rFonts w:ascii="Symbol" w:hAnsi="Symbol" w:hint="default"/>
+      </w:rPr>
+    </w:lvl>
+    <w:lvl w:ilvl="7" w:tplc="04090003" w:tentative="1">
+      <w:start w:val="1"/>
+      <w:numFmt w:val="bullet"/>
+      <w:lvlText w:val="o"/>
+      <w:lvlJc w:val="left"/>
+      <w:pPr>
+        <w:ind w:left="5760" w:hanging="360"/>
+      </w:pPr>
+      <w:rPr>
+        <w:rFonts w:ascii="Courier New" w:hAnsi="Courier New" w:cs="Courier New" w:hint="default"/>
+      </w:rPr>
+    </w:lvl>
+    <w:lvl w:ilvl="8" w:tplc="04090005" w:tentative="1">
+      <w:start w:val="1"/>
+      <w:numFmt w:val="bullet"/>
+      <w:lvlText w:val=""/>
+      <w:lvlJc w:val="left"/>
+      <w:pPr>
+        <w:ind w:left="6480" w:hanging="360"/>
+      </w:pPr>
+      <w:rPr>
+        <w:rFonts w:ascii="Wingdings" w:hAnsi="Wingdings" w:hint="default"/>
+      </w:rPr>
+    </w:lvl>
+  </w:abstractNum>
+  <w:num w:numId="1">
+    <w:abstractNumId w:val="0"/>
+  </w:num>
+</w:numbering>
 </file>
 
 <file path=word/styles.xml><?xml version="1.0" encoding="utf-8"?>
@@ -1940,6 +4045,17 @@
     <w:semiHidden/>
     <w:unhideWhenUsed/>
   </w:style>
+  <w:style w:type="paragraph" w:styleId="ListParagraph">
+    <w:name w:val="List Paragraph"/>
+    <w:basedOn w:val="Normal"/>
+    <w:uiPriority w:val="34"/>
+    <w:qFormat/>
+    <w:rsid w:val="00A70BC4"/>
+    <w:pPr>
+      <w:ind w:left="720"/>
+      <w:contextualSpacing/>
+    </w:pPr>
+  </w:style>
 </w:styles>
 </file>
 

</xml_diff>